<commit_message>
changes in solicitud servicio
</commit_message>
<xml_diff>
--- a/Documentos/Documentacion/Iteracion 2 Techtrol/CRMZoho.docx
+++ b/Documentos/Documentacion/Iteracion 2 Techtrol/CRMZoho.docx
@@ -31,6 +31,7 @@
         <w:r>
           <w:rPr>
             <w:rStyle w:val="style17"/>
+            <w:rStyle w:val="style17"/>
           </w:rPr>
           <w:t>https://crm.zoho.com/crm/private/xml/Cases/getRecords?authtoken=e5ad26c35e964eb149030ae6cfe00363&amp;scope=crmapi</w:t>
         </w:r>
@@ -54,6 +55,7 @@
         <w:r>
           <w:rPr>
             <w:rStyle w:val="style17"/>
+            <w:rStyle w:val="style17"/>
           </w:rPr>
           <w:t>https://crm.zoho.com/crm/private/xml/Cases/getRecordById?authtoken=e5ad26c35e964eb149030ae6cfe00363&amp;scope=crmapi&amp;id=783489000002631199</w:t>
         </w:r>
@@ -75,6 +77,7 @@
         <w:r>
           <w:rPr>
             <w:rStyle w:val="style21"/>
+            <w:rStyle w:val="style17"/>
           </w:rPr>
           <w:t>http://www.zoho.com/crm/help/cases/standard-fields.html</w:t>
         </w:r>
@@ -225,6 +228,326 @@
         <w:rPr/>
       </w:r>
     </w:p>
+    <w:p>
+      <w:pPr>
+        <w:pStyle w:val="style0"/>
+      </w:pPr>
+      <w:r>
+        <w:rPr/>
+      </w:r>
+    </w:p>
+    <w:p>
+      <w:pPr>
+        <w:pStyle w:val="style0"/>
+      </w:pPr>
+      <w:r>
+        <w:rPr/>
+        <w:t>//Creacion de Campos en CRM</w:t>
+      </w:r>
+    </w:p>
+    <w:p>
+      <w:pPr>
+        <w:pStyle w:val="style0"/>
+      </w:pPr>
+      <w:r>
+        <w:rPr/>
+        <w:t xml:space="preserve">            </w:t>
+      </w:r>
+      <w:r>
+        <w:rPr/>
+        <w:t>/* create a object */</w:t>
+      </w:r>
+    </w:p>
+    <w:p>
+      <w:pPr>
+        <w:pStyle w:val="style0"/>
+      </w:pPr>
+      <w:r>
+        <w:rPr/>
+        <w:t xml:space="preserve">            </w:t>
+      </w:r>
+      <w:r>
+        <w:rPr/>
+        <w:t>$utilObj = new Utilities();</w:t>
+      </w:r>
+    </w:p>
+    <w:p>
+      <w:pPr>
+        <w:pStyle w:val="style0"/>
+      </w:pPr>
+      <w:r>
+        <w:rPr/>
+        <w:t xml:space="preserve">            </w:t>
+      </w:r>
+      <w:r>
+        <w:rPr/>
+        <w:t>/* set parameters */</w:t>
+      </w:r>
+    </w:p>
+    <w:p>
+      <w:pPr>
+        <w:pStyle w:val="style0"/>
+      </w:pPr>
+      <w:r>
+        <w:rPr/>
+        <w:t xml:space="preserve">            </w:t>
+      </w:r>
+      <w:r>
+        <w:rPr/>
+        <w:t>$parameter='';</w:t>
+      </w:r>
+    </w:p>
+    <w:p>
+      <w:pPr>
+        <w:pStyle w:val="style0"/>
+      </w:pPr>
+      <w:r>
+        <w:rPr/>
+        <w:t xml:space="preserve">            </w:t>
+      </w:r>
+      <w:r>
+        <w:rPr/>
+        <w:t>$parameter = $utilObj-&gt;setParameter("scope", SCOPE, $parameter);</w:t>
+      </w:r>
+    </w:p>
+    <w:p>
+      <w:pPr>
+        <w:pStyle w:val="style0"/>
+      </w:pPr>
+      <w:r>
+        <w:rPr/>
+        <w:t xml:space="preserve">            </w:t>
+      </w:r>
+    </w:p>
+    <w:p>
+      <w:pPr>
+        <w:pStyle w:val="style0"/>
+      </w:pPr>
+      <w:r>
+        <w:rPr/>
+        <w:t xml:space="preserve">            </w:t>
+      </w:r>
+      <w:r>
+        <w:rPr/>
+        <w:t>$parameter = $utilObj-&gt;setParameter("authtoken", AUTHTOKEN, $parameter);</w:t>
+      </w:r>
+    </w:p>
+    <w:p>
+      <w:pPr>
+        <w:pStyle w:val="style0"/>
+      </w:pPr>
+      <w:r>
+        <w:rPr/>
+        <w:t xml:space="preserve">            </w:t>
+      </w:r>
+      <w:r>
+        <w:rPr/>
+        <w:t>$parameter = $utilObj-&gt;setParameter("fromIndex",1,$parameter);</w:t>
+      </w:r>
+    </w:p>
+    <w:p>
+      <w:pPr>
+        <w:pStyle w:val="style0"/>
+      </w:pPr>
+      <w:r>
+        <w:rPr/>
+        <w:t xml:space="preserve">            </w:t>
+      </w:r>
+      <w:r>
+        <w:rPr/>
+        <w:t>$parameter = $utilObj-&gt;setParameter("toIndex",50,$parameter);</w:t>
+      </w:r>
+    </w:p>
+    <w:p>
+      <w:pPr>
+        <w:pStyle w:val="style0"/>
+      </w:pPr>
+      <w:r>
+        <w:rPr/>
+        <w:t xml:space="preserve">            </w:t>
+      </w:r>
+      <w:r>
+        <w:rPr/>
+        <w:t>$parameter = $utilObj-&gt;setParameter("version",2,$parameter);</w:t>
+      </w:r>
+    </w:p>
+    <w:p>
+      <w:pPr>
+        <w:pStyle w:val="style0"/>
+      </w:pPr>
+      <w:r>
+        <w:rPr/>
+        <w:t xml:space="preserve">            </w:t>
+      </w:r>
+      <w:r>
+        <w:rPr/>
+        <w:t>//$parameter = $utilObj-&gt;setParameter("selectColumns","cases",$parameter);</w:t>
+      </w:r>
+    </w:p>
+    <w:p>
+      <w:pPr>
+        <w:pStyle w:val="style0"/>
+      </w:pPr>
+      <w:r>
+        <w:rPr/>
+        <w:t xml:space="preserve">            </w:t>
+      </w:r>
+      <w:r>
+        <w:rPr/>
+        <w:t>//print_r($parameter);</w:t>
+      </w:r>
+    </w:p>
+    <w:p>
+      <w:pPr>
+        <w:pStyle w:val="style0"/>
+      </w:pPr>
+      <w:r>
+        <w:rPr/>
+        <w:t xml:space="preserve">            </w:t>
+      </w:r>
+      <w:r>
+        <w:rPr/>
+        <w:t>//$parameter = $utilObj-&gt;setParameter("newFormat",'1',$parameter);</w:t>
+      </w:r>
+    </w:p>
+    <w:p>
+      <w:pPr>
+        <w:pStyle w:val="style0"/>
+      </w:pPr>
+      <w:r>
+        <w:rPr/>
+        <w:t xml:space="preserve">            </w:t>
+      </w:r>
+    </w:p>
+    <w:p>
+      <w:pPr>
+        <w:pStyle w:val="style0"/>
+      </w:pPr>
+      <w:r>
+        <w:rPr/>
+        <w:t xml:space="preserve">            </w:t>
+      </w:r>
+      <w:r>
+        <w:rPr/>
+        <w:t>$response = $utilObj-&gt;sendCurlRequest(TARGETURSLGETALL, $parameter);</w:t>
+      </w:r>
+    </w:p>
+    <w:p>
+      <w:pPr>
+        <w:pStyle w:val="style0"/>
+      </w:pPr>
+      <w:r>
+        <w:rPr/>
+        <w:t xml:space="preserve">            </w:t>
+      </w:r>
+    </w:p>
+    <w:p>
+      <w:pPr>
+        <w:pStyle w:val="style0"/>
+      </w:pPr>
+      <w:r>
+        <w:rPr/>
+        <w:t xml:space="preserve">            </w:t>
+      </w:r>
+      <w:r>
+        <w:rPr/>
+        <w:t>$dataXml=$utilObj-&gt;parseXMLandPrintfields($response);</w:t>
+      </w:r>
+    </w:p>
+    <w:p>
+      <w:pPr>
+        <w:pStyle w:val="style0"/>
+      </w:pPr>
+      <w:r>
+        <w:rPr/>
+        <w:t xml:space="preserve">            </w:t>
+      </w:r>
+    </w:p>
+    <w:p>
+      <w:pPr>
+        <w:pStyle w:val="style0"/>
+      </w:pPr>
+      <w:r>
+        <w:rPr/>
+        <w:t xml:space="preserve">            </w:t>
+      </w:r>
+      <w:r>
+        <w:rPr/>
+        <w:t>if ($dataXml!=null){</w:t>
+      </w:r>
+    </w:p>
+    <w:p>
+      <w:pPr>
+        <w:pStyle w:val="style0"/>
+      </w:pPr>
+      <w:r>
+        <w:rPr/>
+        <w:t xml:space="preserve">               </w:t>
+      </w:r>
+      <w:r>
+        <w:rPr/>
+        <w:t>//print_r($dataXml[0]);</w:t>
+      </w:r>
+    </w:p>
+    <w:p>
+      <w:pPr>
+        <w:pStyle w:val="style0"/>
+      </w:pPr>
+      <w:r>
+        <w:rPr/>
+        <w:t xml:space="preserve">             </w:t>
+      </w:r>
+      <w:r>
+        <w:rPr/>
+        <w:t>}</w:t>
+      </w:r>
+    </w:p>
+    <w:p>
+      <w:pPr>
+        <w:pStyle w:val="style0"/>
+      </w:pPr>
+      <w:r>
+        <w:rPr/>
+        <w:t xml:space="preserve">            </w:t>
+      </w:r>
+    </w:p>
+    <w:p>
+      <w:pPr>
+        <w:pStyle w:val="style0"/>
+      </w:pPr>
+      <w:r>
+        <w:rPr/>
+        <w:t xml:space="preserve">            </w:t>
+      </w:r>
+    </w:p>
+    <w:p>
+      <w:pPr>
+        <w:pStyle w:val="style0"/>
+      </w:pPr>
+      <w:r>
+        <w:rPr/>
+        <w:t xml:space="preserve">            </w:t>
+      </w:r>
+    </w:p>
+    <w:p>
+      <w:pPr>
+        <w:pStyle w:val="style0"/>
+        <w:widowControl/>
+        <w:tabs>
+          <w:tab w:leader="none" w:pos="708" w:val="left"/>
+        </w:tabs>
+        <w:suppressAutoHyphens w:val="true"/>
+        <w:spacing w:after="200" w:before="0" w:line="276" w:lineRule="auto"/>
+      </w:pPr>
+      <w:r>
+        <w:rPr/>
+        <w:t xml:space="preserve">            </w:t>
+      </w:r>
+      <w:r>
+        <w:rPr/>
+        <w:t>/*FIN CRM        * */</w:t>
+      </w:r>
+    </w:p>
     <w:sectPr>
       <w:type w:val="nextPage"/>
       <w:pgSz w:h="16838" w:w="11906"/>
@@ -232,7 +555,7 @@
       <w:pgNumType w:fmt="decimal"/>
       <w:formProt w:val="false"/>
       <w:textDirection w:val="lrTb"/>
-      <w:docGrid w:charSpace="4096" w:linePitch="360" w:type="default"/>
+      <w:docGrid w:charSpace="8192" w:linePitch="360" w:type="default"/>
     </w:sectPr>
   </w:body>
 </w:document>
@@ -380,7 +703,7 @@
     </w:pPr>
     <w:rPr>
       <w:rFonts w:ascii="Calibri" w:cs="Calibri" w:eastAsia="Droid Sans Fallback" w:hAnsi="Calibri"/>
-      <w:color w:val="auto"/>
+      <w:color w:val="00000A"/>
       <w:sz w:val="22"/>
       <w:szCs w:val="22"/>
       <w:lang w:bidi="ar-SA" w:eastAsia="en-US" w:val="es-ES"/>

</xml_diff>